<commit_message>
figure ref and citation check
</commit_message>
<xml_diff>
--- a/writing/ERL manuscript/2. revise and resubmit/Enviro Research Letters manuscript_clean.docx
+++ b/writing/ERL manuscript/2. revise and resubmit/Enviro Research Letters manuscript_clean.docx
@@ -4474,7 +4474,7 @@
         <w:fldChar w:fldCharType="begin"/>
       </w:r>
       <w:r>
-        <w:instrText xml:space="preserve"> ADDIN ZOTERO_ITEM CSL_CITATION {"citationID":"QexbBpt5","properties":{"formattedCitation":"\\super 35\\nosupersub{}","plainCitation":"35","noteIndex":0},"citationItems":[{"id":453,"uris":["http://zotero.org/users/10202395/items/6HKTCU6S"],"itemData":{"id":453,"type":"document","title":"Population Counts 2020 UN-Adjusted Constrained 1 Available from: www.worldpop.org/doi/10.5258/SOTON/WP00660.","author":[{"literal":"WorldPop"}]}}],"schema":"https://github.com/citation-style-language/schema/raw/master/csl-citation.json"} </w:instrText>
+        <w:instrText xml:space="preserve"> ADDIN ZOTERO_ITEM CSL_CITATION {"citationID":"0J4QFkCo","properties":{"formattedCitation":"\\super 35\\nosupersub{}","plainCitation":"35","noteIndex":0},"citationItems":[{"id":834,"uris":["http://zotero.org/users/10202395/items/ZDQQ3F76"],"itemData":{"id":834,"type":"dataset","abstract":"The spatial raster dataset depicts the distribution of the built-up (BU) surfaces estimates between 1975 and 2030 in 5 years intervals and two functional use components a) the total BU surface and b) the non-residential (NRES) BU surface. The data is made by spatial-temporal interpolation of five observed collections of multiple-sensor, multiple-platform satellite imageries. Landsat (MSS, TM, ETM sensor) supports the 1975, 1990, 2000, and 2014 epochs. Sentinel2 (S2) composite (GHS-composite-S2 R2020A) supports the 2018 epoch. The built-up surface fraction (BUFRAC) is estimated at 10m of spatial resolution from the S2 image data, using as learning set a composite of data from GHS-BUILT-S2 R2020A, Facebook, Microsoft, and Open Street Map (OSM) building delineation. The BUFRAC inference is made from the combination of quantized image features (reflectance, derivative of morphological profile DMP) through associative rule learning applied to spatial data analytics, which was introduced as symbolic machine learning (SML). The non-residential (NRES) domain is predicted from S2 image data by observation of radiometric, textural, and morphological features in an object-oriented image processing framework. The multi-temporal dimension is provided by testing by the SML the association between the combination of the quantized radiometric information collected by the Landsat imagery in the past epochs, and the “built-up” (BU) and “non-built-up” (NBU) class abstraction on image segments extracted from S2 images. The spatial-temporal interpolation is solved by rank-optimal spatial allocation using explanatory variables related to the landscape (slope, elevation, distance to water, and distance to vegetation) and related to the observed dynamic of BU surfaces in the past epochs.","DOI":"10.2905/9F06F36F-4B11-47EC-ABB0-4F8B7B1D72EA","language":"en","publisher":"European Commission, Joint Research Centre (JRC)","source":"DOI.org (Datacite)","title":"GHS-BUILT-S R2023A - GHS built-up surface grid, derived from Sentinel2 composite and Landsat, multitemporal (1975-2030)","URL":"http://data.europa.eu/89h/9f06f36f-4b11-47ec-abb0-4f8b7b1d72ea","author":[{"family":"Pesaresi","given":"Martino"}],"accessed":{"date-parts":[["2025",4,28]]},"issued":{"date-parts":[["2023",4,25]]}}}],"schema":"https://github.com/citation-style-language/schema/raw/master/csl-citation.json"} </w:instrText>
       </w:r>
       <w:r>
         <w:rPr>
@@ -10121,8 +10121,22 @@
           <w:rFonts w:ascii="Times New Roman" w:hAnsi="Times New Roman" w:cs="Times New Roman"/>
         </w:rPr>
         <w:tab/>
-        <w:t xml:space="preserve">Hoornweg D, Sugar L, Gomez CLT. Cities and Greenhouse Gas Emissions: Moving Forward. </w:t>
-      </w:r>
+      </w:r>
+      <w:proofErr w:type="spellStart"/>
+      <w:r>
+        <w:rPr>
+          <w:rFonts w:ascii="Times New Roman" w:hAnsi="Times New Roman" w:cs="Times New Roman"/>
+        </w:rPr>
+        <w:t>Hoornweg</w:t>
+      </w:r>
+      <w:proofErr w:type="spellEnd"/>
+      <w:r>
+        <w:rPr>
+          <w:rFonts w:ascii="Times New Roman" w:hAnsi="Times New Roman" w:cs="Times New Roman"/>
+        </w:rPr>
+        <w:t xml:space="preserve"> D, Sugar L, Gomez CLT. Cities and Greenhouse Gas Emissions: Moving Forward. </w:t>
+      </w:r>
+      <w:proofErr w:type="spellStart"/>
       <w:r>
         <w:rPr>
           <w:rFonts w:ascii="Times New Roman" w:hAnsi="Times New Roman" w:cs="Times New Roman"/>
@@ -10131,6 +10145,7 @@
         </w:rPr>
         <w:t>Urbanisation</w:t>
       </w:r>
+      <w:proofErr w:type="spellEnd"/>
       <w:r>
         <w:rPr>
           <w:rFonts w:ascii="Times New Roman" w:hAnsi="Times New Roman" w:cs="Times New Roman"/>
@@ -10156,15 +10171,39 @@
           <w:rFonts w:ascii="Times New Roman" w:hAnsi="Times New Roman" w:cs="Times New Roman"/>
         </w:rPr>
         <w:tab/>
-        <w:t xml:space="preserve">Luqman M, Rayner PJ, Gurney KR. On the impact of urbanisation on CO2 emissions. </w:t>
-      </w:r>
-      <w:r>
-        <w:rPr>
-          <w:rFonts w:ascii="Times New Roman" w:hAnsi="Times New Roman" w:cs="Times New Roman"/>
-          <w:i/>
-          <w:iCs/>
-        </w:rPr>
-        <w:t>npj Urban Sustain</w:t>
+        <w:t xml:space="preserve">Luqman M, Rayner PJ, Gurney KR. On the impact of </w:t>
+      </w:r>
+      <w:proofErr w:type="spellStart"/>
+      <w:r>
+        <w:rPr>
+          <w:rFonts w:ascii="Times New Roman" w:hAnsi="Times New Roman" w:cs="Times New Roman"/>
+        </w:rPr>
+        <w:t>urbanisation</w:t>
+      </w:r>
+      <w:proofErr w:type="spellEnd"/>
+      <w:r>
+        <w:rPr>
+          <w:rFonts w:ascii="Times New Roman" w:hAnsi="Times New Roman" w:cs="Times New Roman"/>
+        </w:rPr>
+        <w:t xml:space="preserve"> on CO2 emissions. </w:t>
+      </w:r>
+      <w:proofErr w:type="spellStart"/>
+      <w:r>
+        <w:rPr>
+          <w:rFonts w:ascii="Times New Roman" w:hAnsi="Times New Roman" w:cs="Times New Roman"/>
+          <w:i/>
+          <w:iCs/>
+        </w:rPr>
+        <w:t>npj</w:t>
+      </w:r>
+      <w:proofErr w:type="spellEnd"/>
+      <w:r>
+        <w:rPr>
+          <w:rFonts w:ascii="Times New Roman" w:hAnsi="Times New Roman" w:cs="Times New Roman"/>
+          <w:i/>
+          <w:iCs/>
+        </w:rPr>
+        <w:t xml:space="preserve"> Urban Sustain</w:t>
       </w:r>
       <w:r>
         <w:rPr>
@@ -10205,7 +10244,21 @@
         <w:rPr>
           <w:rFonts w:ascii="Times New Roman" w:hAnsi="Times New Roman" w:cs="Times New Roman"/>
         </w:rPr>
-        <w:t>. 2021;2(4):100164. doi:10.1016/j.xinn.2021.100164</w:t>
+        <w:t xml:space="preserve">. 2021;2(4):100164. </w:t>
+      </w:r>
+      <w:proofErr w:type="gramStart"/>
+      <w:r>
+        <w:rPr>
+          <w:rFonts w:ascii="Times New Roman" w:hAnsi="Times New Roman" w:cs="Times New Roman"/>
+        </w:rPr>
+        <w:t>doi:10.1016/j.xinn</w:t>
+      </w:r>
+      <w:proofErr w:type="gramEnd"/>
+      <w:r>
+        <w:rPr>
+          <w:rFonts w:ascii="Times New Roman" w:hAnsi="Times New Roman" w:cs="Times New Roman"/>
+        </w:rPr>
+        <w:t>.2021.100164</w:t>
       </w:r>
     </w:p>
     <w:p>
@@ -10226,7 +10279,21 @@
           <w:rFonts w:ascii="Times New Roman" w:hAnsi="Times New Roman" w:cs="Times New Roman"/>
         </w:rPr>
         <w:tab/>
-        <w:t xml:space="preserve">Liu Z, Chen X, Cui H, et al. Green space exposure on depression and anxiety outcomes: A meta-analysis. </w:t>
+        <w:t xml:space="preserve">Liu Z, Chen X, Cui H, et al. </w:t>
+      </w:r>
+      <w:proofErr w:type="gramStart"/>
+      <w:r>
+        <w:rPr>
+          <w:rFonts w:ascii="Times New Roman" w:hAnsi="Times New Roman" w:cs="Times New Roman"/>
+        </w:rPr>
+        <w:t>Green</w:t>
+      </w:r>
+      <w:proofErr w:type="gramEnd"/>
+      <w:r>
+        <w:rPr>
+          <w:rFonts w:ascii="Times New Roman" w:hAnsi="Times New Roman" w:cs="Times New Roman"/>
+        </w:rPr>
+        <w:t xml:space="preserve"> space exposure on depression and anxiety outcomes: A meta-analysis. </w:t>
       </w:r>
       <w:r>
         <w:rPr>
@@ -10240,7 +10307,35 @@
         <w:rPr>
           <w:rFonts w:ascii="Times New Roman" w:hAnsi="Times New Roman" w:cs="Times New Roman"/>
         </w:rPr>
-        <w:t>. 2023;231:116303. doi:10.1016/j.envres.2023.116303</w:t>
+        <w:t xml:space="preserve">. </w:t>
+      </w:r>
+      <w:proofErr w:type="gramStart"/>
+      <w:r>
+        <w:rPr>
+          <w:rFonts w:ascii="Times New Roman" w:hAnsi="Times New Roman" w:cs="Times New Roman"/>
+        </w:rPr>
+        <w:t>2023;231:116303</w:t>
+      </w:r>
+      <w:proofErr w:type="gramEnd"/>
+      <w:r>
+        <w:rPr>
+          <w:rFonts w:ascii="Times New Roman" w:hAnsi="Times New Roman" w:cs="Times New Roman"/>
+        </w:rPr>
+        <w:t xml:space="preserve">. </w:t>
+      </w:r>
+      <w:proofErr w:type="gramStart"/>
+      <w:r>
+        <w:rPr>
+          <w:rFonts w:ascii="Times New Roman" w:hAnsi="Times New Roman" w:cs="Times New Roman"/>
+        </w:rPr>
+        <w:t>doi:10.1016/j.envres</w:t>
+      </w:r>
+      <w:proofErr w:type="gramEnd"/>
+      <w:r>
+        <w:rPr>
+          <w:rFonts w:ascii="Times New Roman" w:hAnsi="Times New Roman" w:cs="Times New Roman"/>
+        </w:rPr>
+        <w:t>.2023.116303</w:t>
       </w:r>
     </w:p>
     <w:p>
@@ -10275,7 +10370,35 @@
         <w:rPr>
           <w:rFonts w:ascii="Times New Roman" w:hAnsi="Times New Roman" w:cs="Times New Roman"/>
         </w:rPr>
-        <w:t>. 2021;193:110599. doi:10.1016/j.envres.2020.110599</w:t>
+        <w:t xml:space="preserve">. </w:t>
+      </w:r>
+      <w:proofErr w:type="gramStart"/>
+      <w:r>
+        <w:rPr>
+          <w:rFonts w:ascii="Times New Roman" w:hAnsi="Times New Roman" w:cs="Times New Roman"/>
+        </w:rPr>
+        <w:t>2021;193:110599</w:t>
+      </w:r>
+      <w:proofErr w:type="gramEnd"/>
+      <w:r>
+        <w:rPr>
+          <w:rFonts w:ascii="Times New Roman" w:hAnsi="Times New Roman" w:cs="Times New Roman"/>
+        </w:rPr>
+        <w:t xml:space="preserve">. </w:t>
+      </w:r>
+      <w:proofErr w:type="gramStart"/>
+      <w:r>
+        <w:rPr>
+          <w:rFonts w:ascii="Times New Roman" w:hAnsi="Times New Roman" w:cs="Times New Roman"/>
+        </w:rPr>
+        <w:t>doi:10.1016/j.envres</w:t>
+      </w:r>
+      <w:proofErr w:type="gramEnd"/>
+      <w:r>
+        <w:rPr>
+          <w:rFonts w:ascii="Times New Roman" w:hAnsi="Times New Roman" w:cs="Times New Roman"/>
+        </w:rPr>
+        <w:t>.2020.110599</w:t>
       </w:r>
     </w:p>
     <w:p>
@@ -10296,21 +10419,72 @@
           <w:rFonts w:ascii="Times New Roman" w:hAnsi="Times New Roman" w:cs="Times New Roman"/>
         </w:rPr>
         <w:tab/>
-        <w:t xml:space="preserve">Bikomeye JC, Balza JS, Kwarteng JL, Beyer AM, Beyer KMM. The impact of greenspace or nature-based interventions on cardiovascular health or cancer-related outcomes: A systematic review of experimental studies. Bottoms L, ed. </w:t>
-      </w:r>
-      <w:r>
-        <w:rPr>
-          <w:rFonts w:ascii="Times New Roman" w:hAnsi="Times New Roman" w:cs="Times New Roman"/>
-          <w:i/>
-          <w:iCs/>
-        </w:rPr>
-        <w:t>PLoS ONE</w:t>
-      </w:r>
-      <w:r>
-        <w:rPr>
-          <w:rFonts w:ascii="Times New Roman" w:hAnsi="Times New Roman" w:cs="Times New Roman"/>
-        </w:rPr>
-        <w:t>. 2022;17(11):e0276517. doi:10.1371/journal.pone.0276517</w:t>
+      </w:r>
+      <w:proofErr w:type="spellStart"/>
+      <w:r>
+        <w:rPr>
+          <w:rFonts w:ascii="Times New Roman" w:hAnsi="Times New Roman" w:cs="Times New Roman"/>
+        </w:rPr>
+        <w:t>Bikomeye</w:t>
+      </w:r>
+      <w:proofErr w:type="spellEnd"/>
+      <w:r>
+        <w:rPr>
+          <w:rFonts w:ascii="Times New Roman" w:hAnsi="Times New Roman" w:cs="Times New Roman"/>
+        </w:rPr>
+        <w:t xml:space="preserve"> JC, Balza JS, Kwarteng JL, Beyer AM, Beyer KMM. The impact of greenspace or nature-based interventions on cardiovascular health or cancer-related outcomes: A systematic review of experimental studies. Bottoms L, ed. </w:t>
+      </w:r>
+      <w:proofErr w:type="spellStart"/>
+      <w:r>
+        <w:rPr>
+          <w:rFonts w:ascii="Times New Roman" w:hAnsi="Times New Roman" w:cs="Times New Roman"/>
+          <w:i/>
+          <w:iCs/>
+        </w:rPr>
+        <w:t>PLoS</w:t>
+      </w:r>
+      <w:proofErr w:type="spellEnd"/>
+      <w:r>
+        <w:rPr>
+          <w:rFonts w:ascii="Times New Roman" w:hAnsi="Times New Roman" w:cs="Times New Roman"/>
+          <w:i/>
+          <w:iCs/>
+        </w:rPr>
+        <w:t xml:space="preserve"> ONE</w:t>
+      </w:r>
+      <w:r>
+        <w:rPr>
+          <w:rFonts w:ascii="Times New Roman" w:hAnsi="Times New Roman" w:cs="Times New Roman"/>
+        </w:rPr>
+        <w:t>. 2022;17(11</w:t>
+      </w:r>
+      <w:proofErr w:type="gramStart"/>
+      <w:r>
+        <w:rPr>
+          <w:rFonts w:ascii="Times New Roman" w:hAnsi="Times New Roman" w:cs="Times New Roman"/>
+        </w:rPr>
+        <w:t>):e</w:t>
+      </w:r>
+      <w:proofErr w:type="gramEnd"/>
+      <w:r>
+        <w:rPr>
+          <w:rFonts w:ascii="Times New Roman" w:hAnsi="Times New Roman" w:cs="Times New Roman"/>
+        </w:rPr>
+        <w:t xml:space="preserve">0276517. </w:t>
+      </w:r>
+      <w:proofErr w:type="gramStart"/>
+      <w:r>
+        <w:rPr>
+          <w:rFonts w:ascii="Times New Roman" w:hAnsi="Times New Roman" w:cs="Times New Roman"/>
+        </w:rPr>
+        <w:t>doi:10.1371/journal.pone</w:t>
+      </w:r>
+      <w:proofErr w:type="gramEnd"/>
+      <w:r>
+        <w:rPr>
+          <w:rFonts w:ascii="Times New Roman" w:hAnsi="Times New Roman" w:cs="Times New Roman"/>
+        </w:rPr>
+        <w:t>.0276517</w:t>
       </w:r>
     </w:p>
     <w:p>
@@ -10339,7 +10513,25 @@
           <w:i/>
           <w:iCs/>
         </w:rPr>
-        <w:t>Environ Sci Pollut Res</w:t>
+        <w:t xml:space="preserve">Environ Sci </w:t>
+      </w:r>
+      <w:proofErr w:type="spellStart"/>
+      <w:r>
+        <w:rPr>
+          <w:rFonts w:ascii="Times New Roman" w:hAnsi="Times New Roman" w:cs="Times New Roman"/>
+          <w:i/>
+          <w:iCs/>
+        </w:rPr>
+        <w:t>Pollut</w:t>
+      </w:r>
+      <w:proofErr w:type="spellEnd"/>
+      <w:r>
+        <w:rPr>
+          <w:rFonts w:ascii="Times New Roman" w:hAnsi="Times New Roman" w:cs="Times New Roman"/>
+          <w:i/>
+          <w:iCs/>
+        </w:rPr>
+        <w:t xml:space="preserve"> Res</w:t>
       </w:r>
       <w:r>
         <w:rPr>
@@ -10366,7 +10558,35 @@
           <w:rFonts w:ascii="Times New Roman" w:hAnsi="Times New Roman" w:cs="Times New Roman"/>
         </w:rPr>
         <w:tab/>
-        <w:t xml:space="preserve">Rojas-Rueda D, Nieuwenhuijsen MJ, Gascon M, Perez-Leon D, Mudu P. Green spaces and mortality: a systematic review and meta-analysis of cohort studies. </w:t>
+        <w:t xml:space="preserve">Rojas-Rueda D, </w:t>
+      </w:r>
+      <w:proofErr w:type="spellStart"/>
+      <w:r>
+        <w:rPr>
+          <w:rFonts w:ascii="Times New Roman" w:hAnsi="Times New Roman" w:cs="Times New Roman"/>
+        </w:rPr>
+        <w:t>Nieuwenhuijsen</w:t>
+      </w:r>
+      <w:proofErr w:type="spellEnd"/>
+      <w:r>
+        <w:rPr>
+          <w:rFonts w:ascii="Times New Roman" w:hAnsi="Times New Roman" w:cs="Times New Roman"/>
+        </w:rPr>
+        <w:t xml:space="preserve"> MJ, Gascon M, Perez-Leon D, </w:t>
+      </w:r>
+      <w:proofErr w:type="spellStart"/>
+      <w:r>
+        <w:rPr>
+          <w:rFonts w:ascii="Times New Roman" w:hAnsi="Times New Roman" w:cs="Times New Roman"/>
+        </w:rPr>
+        <w:t>Mudu</w:t>
+      </w:r>
+      <w:proofErr w:type="spellEnd"/>
+      <w:r>
+        <w:rPr>
+          <w:rFonts w:ascii="Times New Roman" w:hAnsi="Times New Roman" w:cs="Times New Roman"/>
+        </w:rPr>
+        <w:t xml:space="preserve"> P. Green spaces and mortality: a systematic review and meta-analysis of cohort studies. </w:t>
       </w:r>
       <w:r>
         <w:rPr>
@@ -10380,7 +10600,21 @@
         <w:rPr>
           <w:rFonts w:ascii="Times New Roman" w:hAnsi="Times New Roman" w:cs="Times New Roman"/>
         </w:rPr>
-        <w:t>. 2019;3(11):e469-e477. doi:10.1016/S2542-5196(19)30215-3</w:t>
+        <w:t>. 2019;3(11</w:t>
+      </w:r>
+      <w:proofErr w:type="gramStart"/>
+      <w:r>
+        <w:rPr>
+          <w:rFonts w:ascii="Times New Roman" w:hAnsi="Times New Roman" w:cs="Times New Roman"/>
+        </w:rPr>
+        <w:t>):e</w:t>
+      </w:r>
+      <w:proofErr w:type="gramEnd"/>
+      <w:r>
+        <w:rPr>
+          <w:rFonts w:ascii="Times New Roman" w:hAnsi="Times New Roman" w:cs="Times New Roman"/>
+        </w:rPr>
+        <w:t>469-e477. doi:10.1016/S2542-5196(19)30215-3</w:t>
       </w:r>
     </w:p>
     <w:p>
@@ -10401,7 +10635,21 @@
           <w:rFonts w:ascii="Times New Roman" w:hAnsi="Times New Roman" w:cs="Times New Roman"/>
         </w:rPr>
         <w:tab/>
-        <w:t xml:space="preserve">Smith N, Georgiou M, King AC, Tieges Z, Webb S, Chastin S. Urban blue spaces and human health: A systematic review and meta-analysis of quantitative studies. </w:t>
+        <w:t xml:space="preserve">Smith N, Georgiou M, King AC, </w:t>
+      </w:r>
+      <w:proofErr w:type="spellStart"/>
+      <w:r>
+        <w:rPr>
+          <w:rFonts w:ascii="Times New Roman" w:hAnsi="Times New Roman" w:cs="Times New Roman"/>
+        </w:rPr>
+        <w:t>Tieges</w:t>
+      </w:r>
+      <w:proofErr w:type="spellEnd"/>
+      <w:r>
+        <w:rPr>
+          <w:rFonts w:ascii="Times New Roman" w:hAnsi="Times New Roman" w:cs="Times New Roman"/>
+        </w:rPr>
+        <w:t xml:space="preserve"> Z, Webb S, Chastin S. Urban blue spaces and human health: A systematic review and meta-analysis of quantitative studies. </w:t>
       </w:r>
       <w:r>
         <w:rPr>
@@ -10415,7 +10663,35 @@
         <w:rPr>
           <w:rFonts w:ascii="Times New Roman" w:hAnsi="Times New Roman" w:cs="Times New Roman"/>
         </w:rPr>
-        <w:t>. 2021;119:103413. doi:10.1016/j.cities.2021.103413</w:t>
+        <w:t xml:space="preserve">. </w:t>
+      </w:r>
+      <w:proofErr w:type="gramStart"/>
+      <w:r>
+        <w:rPr>
+          <w:rFonts w:ascii="Times New Roman" w:hAnsi="Times New Roman" w:cs="Times New Roman"/>
+        </w:rPr>
+        <w:t>2021;119:103413</w:t>
+      </w:r>
+      <w:proofErr w:type="gramEnd"/>
+      <w:r>
+        <w:rPr>
+          <w:rFonts w:ascii="Times New Roman" w:hAnsi="Times New Roman" w:cs="Times New Roman"/>
+        </w:rPr>
+        <w:t xml:space="preserve">. </w:t>
+      </w:r>
+      <w:proofErr w:type="gramStart"/>
+      <w:r>
+        <w:rPr>
+          <w:rFonts w:ascii="Times New Roman" w:hAnsi="Times New Roman" w:cs="Times New Roman"/>
+        </w:rPr>
+        <w:t>doi:10.1016/j.cities</w:t>
+      </w:r>
+      <w:proofErr w:type="gramEnd"/>
+      <w:r>
+        <w:rPr>
+          <w:rFonts w:ascii="Times New Roman" w:hAnsi="Times New Roman" w:cs="Times New Roman"/>
+        </w:rPr>
+        <w:t>.2021.103413</w:t>
       </w:r>
     </w:p>
     <w:p>
@@ -10450,7 +10726,35 @@
         <w:rPr>
           <w:rFonts w:ascii="Times New Roman" w:hAnsi="Times New Roman" w:cs="Times New Roman"/>
         </w:rPr>
-        <w:t>. 2019;130:104923. doi:10.1016/j.envint.2019.104923</w:t>
+        <w:t xml:space="preserve">. </w:t>
+      </w:r>
+      <w:proofErr w:type="gramStart"/>
+      <w:r>
+        <w:rPr>
+          <w:rFonts w:ascii="Times New Roman" w:hAnsi="Times New Roman" w:cs="Times New Roman"/>
+        </w:rPr>
+        <w:t>2019;130:104923</w:t>
+      </w:r>
+      <w:proofErr w:type="gramEnd"/>
+      <w:r>
+        <w:rPr>
+          <w:rFonts w:ascii="Times New Roman" w:hAnsi="Times New Roman" w:cs="Times New Roman"/>
+        </w:rPr>
+        <w:t xml:space="preserve">. </w:t>
+      </w:r>
+      <w:proofErr w:type="gramStart"/>
+      <w:r>
+        <w:rPr>
+          <w:rFonts w:ascii="Times New Roman" w:hAnsi="Times New Roman" w:cs="Times New Roman"/>
+        </w:rPr>
+        <w:t>doi:10.1016/j.envint</w:t>
+      </w:r>
+      <w:proofErr w:type="gramEnd"/>
+      <w:r>
+        <w:rPr>
+          <w:rFonts w:ascii="Times New Roman" w:hAnsi="Times New Roman" w:cs="Times New Roman"/>
+        </w:rPr>
+        <w:t>.2019.104923</w:t>
       </w:r>
     </w:p>
     <w:p>
@@ -10471,7 +10775,21 @@
           <w:rFonts w:ascii="Times New Roman" w:hAnsi="Times New Roman" w:cs="Times New Roman"/>
         </w:rPr>
         <w:tab/>
-        <w:t xml:space="preserve">Wolf KL, Lam ST, McKeen JK, Richardson GRA, Van Den Bosch M, Bardekjian AC. Urban Trees and Human Health: A Scoping Review. </w:t>
+        <w:t xml:space="preserve">Wolf KL, Lam ST, McKeen JK, Richardson GRA, Van Den Bosch M, </w:t>
+      </w:r>
+      <w:proofErr w:type="spellStart"/>
+      <w:r>
+        <w:rPr>
+          <w:rFonts w:ascii="Times New Roman" w:hAnsi="Times New Roman" w:cs="Times New Roman"/>
+        </w:rPr>
+        <w:t>Bardekjian</w:t>
+      </w:r>
+      <w:proofErr w:type="spellEnd"/>
+      <w:r>
+        <w:rPr>
+          <w:rFonts w:ascii="Times New Roman" w:hAnsi="Times New Roman" w:cs="Times New Roman"/>
+        </w:rPr>
+        <w:t xml:space="preserve"> AC. Urban Trees and Human Health: A Scoping Review. </w:t>
       </w:r>
       <w:r>
         <w:rPr>
@@ -10507,7 +10825,34 @@
           <w:rFonts w:ascii="Times New Roman" w:hAnsi="Times New Roman" w:cs="Times New Roman"/>
         </w:rPr>
         <w:tab/>
-        <w:t xml:space="preserve">Ampatzidis P, Cintolesi C, Kershaw T. Impact of Blue Space Geometry on Urban Heat Island Mitigation. </w:t>
+      </w:r>
+      <w:proofErr w:type="spellStart"/>
+      <w:r>
+        <w:rPr>
+          <w:rFonts w:ascii="Times New Roman" w:hAnsi="Times New Roman" w:cs="Times New Roman"/>
+        </w:rPr>
+        <w:t>Ampatzidis</w:t>
+      </w:r>
+      <w:proofErr w:type="spellEnd"/>
+      <w:r>
+        <w:rPr>
+          <w:rFonts w:ascii="Times New Roman" w:hAnsi="Times New Roman" w:cs="Times New Roman"/>
+        </w:rPr>
+        <w:t xml:space="preserve"> P, </w:t>
+      </w:r>
+      <w:proofErr w:type="spellStart"/>
+      <w:r>
+        <w:rPr>
+          <w:rFonts w:ascii="Times New Roman" w:hAnsi="Times New Roman" w:cs="Times New Roman"/>
+        </w:rPr>
+        <w:t>Cintolesi</w:t>
+      </w:r>
+      <w:proofErr w:type="spellEnd"/>
+      <w:r>
+        <w:rPr>
+          <w:rFonts w:ascii="Times New Roman" w:hAnsi="Times New Roman" w:cs="Times New Roman"/>
+        </w:rPr>
+        <w:t xml:space="preserve"> C, Kershaw T. Impact of Blue Space Geometry on Urban Heat Island Mitigation. </w:t>
       </w:r>
       <w:r>
         <w:rPr>
@@ -10542,7 +10887,21 @@
           <w:rFonts w:ascii="Times New Roman" w:hAnsi="Times New Roman" w:cs="Times New Roman"/>
         </w:rPr>
         <w:tab/>
-        <w:t xml:space="preserve">Brückner A, Falkenberg T, Heinzel C, Kistemann T. The Regeneration of Urban Blue Spaces: A Public Health Intervention? Reviewing the Evidence. </w:t>
+        <w:t xml:space="preserve">Brückner A, Falkenberg T, Heinzel C, </w:t>
+      </w:r>
+      <w:proofErr w:type="spellStart"/>
+      <w:r>
+        <w:rPr>
+          <w:rFonts w:ascii="Times New Roman" w:hAnsi="Times New Roman" w:cs="Times New Roman"/>
+        </w:rPr>
+        <w:t>Kistemann</w:t>
+      </w:r>
+      <w:proofErr w:type="spellEnd"/>
+      <w:r>
+        <w:rPr>
+          <w:rFonts w:ascii="Times New Roman" w:hAnsi="Times New Roman" w:cs="Times New Roman"/>
+        </w:rPr>
+        <w:t xml:space="preserve"> T. The Regeneration of Urban Blue Spaces: A Public Health Intervention? Reviewing the Evidence. </w:t>
       </w:r>
       <w:r>
         <w:rPr>
@@ -10556,7 +10915,21 @@
         <w:rPr>
           <w:rFonts w:ascii="Times New Roman" w:hAnsi="Times New Roman" w:cs="Times New Roman"/>
         </w:rPr>
-        <w:t>. 2022;9:782101. doi:10.3389/fpubh.2021.782101</w:t>
+        <w:t xml:space="preserve">. </w:t>
+      </w:r>
+      <w:proofErr w:type="gramStart"/>
+      <w:r>
+        <w:rPr>
+          <w:rFonts w:ascii="Times New Roman" w:hAnsi="Times New Roman" w:cs="Times New Roman"/>
+        </w:rPr>
+        <w:t>2022;9:782101</w:t>
+      </w:r>
+      <w:proofErr w:type="gramEnd"/>
+      <w:r>
+        <w:rPr>
+          <w:rFonts w:ascii="Times New Roman" w:hAnsi="Times New Roman" w:cs="Times New Roman"/>
+        </w:rPr>
+        <w:t>. doi:10.3389/fpubh.2021.782101</w:t>
       </w:r>
     </w:p>
     <w:p>
@@ -10577,7 +10950,34 @@
           <w:rFonts w:ascii="Times New Roman" w:hAnsi="Times New Roman" w:cs="Times New Roman"/>
         </w:rPr>
         <w:tab/>
-        <w:t xml:space="preserve">Markevych I, Schoierer J, Hartig T, et al. Exploring pathways linking greenspace to health: Theoretical and methodological guidance. </w:t>
+      </w:r>
+      <w:proofErr w:type="spellStart"/>
+      <w:r>
+        <w:rPr>
+          <w:rFonts w:ascii="Times New Roman" w:hAnsi="Times New Roman" w:cs="Times New Roman"/>
+        </w:rPr>
+        <w:t>Markevych</w:t>
+      </w:r>
+      <w:proofErr w:type="spellEnd"/>
+      <w:r>
+        <w:rPr>
+          <w:rFonts w:ascii="Times New Roman" w:hAnsi="Times New Roman" w:cs="Times New Roman"/>
+        </w:rPr>
+        <w:t xml:space="preserve"> I, </w:t>
+      </w:r>
+      <w:proofErr w:type="spellStart"/>
+      <w:r>
+        <w:rPr>
+          <w:rFonts w:ascii="Times New Roman" w:hAnsi="Times New Roman" w:cs="Times New Roman"/>
+        </w:rPr>
+        <w:t>Schoierer</w:t>
+      </w:r>
+      <w:proofErr w:type="spellEnd"/>
+      <w:r>
+        <w:rPr>
+          <w:rFonts w:ascii="Times New Roman" w:hAnsi="Times New Roman" w:cs="Times New Roman"/>
+        </w:rPr>
+        <w:t xml:space="preserve"> J, Hartig T, et al. Exploring pathways linking greenspace to health: Theoretical and methodological guidance. </w:t>
       </w:r>
       <w:r>
         <w:rPr>
@@ -10591,7 +10991,35 @@
         <w:rPr>
           <w:rFonts w:ascii="Times New Roman" w:hAnsi="Times New Roman" w:cs="Times New Roman"/>
         </w:rPr>
-        <w:t>. 2017;158:301-317. doi:10.1016/j.envres.2017.06.028</w:t>
+        <w:t xml:space="preserve">. </w:t>
+      </w:r>
+      <w:proofErr w:type="gramStart"/>
+      <w:r>
+        <w:rPr>
+          <w:rFonts w:ascii="Times New Roman" w:hAnsi="Times New Roman" w:cs="Times New Roman"/>
+        </w:rPr>
+        <w:t>2017;158:301</w:t>
+      </w:r>
+      <w:proofErr w:type="gramEnd"/>
+      <w:r>
+        <w:rPr>
+          <w:rFonts w:ascii="Times New Roman" w:hAnsi="Times New Roman" w:cs="Times New Roman"/>
+        </w:rPr>
+        <w:t xml:space="preserve">-317. </w:t>
+      </w:r>
+      <w:proofErr w:type="gramStart"/>
+      <w:r>
+        <w:rPr>
+          <w:rFonts w:ascii="Times New Roman" w:hAnsi="Times New Roman" w:cs="Times New Roman"/>
+        </w:rPr>
+        <w:t>doi:10.1016/j.envres</w:t>
+      </w:r>
+      <w:proofErr w:type="gramEnd"/>
+      <w:r>
+        <w:rPr>
+          <w:rFonts w:ascii="Times New Roman" w:hAnsi="Times New Roman" w:cs="Times New Roman"/>
+        </w:rPr>
+        <w:t>.2017.06.028</w:t>
       </w:r>
     </w:p>
     <w:p>
@@ -10612,7 +11040,21 @@
           <w:rFonts w:ascii="Times New Roman" w:hAnsi="Times New Roman" w:cs="Times New Roman"/>
         </w:rPr>
         <w:tab/>
-        <w:t xml:space="preserve">Zhang R, Zhang CQ, Rhodes RE. The pathways linking objectively-measured greenspace exposure and mental health: A systematic review of observational studies. </w:t>
+        <w:t xml:space="preserve">Zhang R, Zhang CQ, Rhodes RE. The pathways linking </w:t>
+      </w:r>
+      <w:proofErr w:type="gramStart"/>
+      <w:r>
+        <w:rPr>
+          <w:rFonts w:ascii="Times New Roman" w:hAnsi="Times New Roman" w:cs="Times New Roman"/>
+        </w:rPr>
+        <w:t>objectively-measured</w:t>
+      </w:r>
+      <w:proofErr w:type="gramEnd"/>
+      <w:r>
+        <w:rPr>
+          <w:rFonts w:ascii="Times New Roman" w:hAnsi="Times New Roman" w:cs="Times New Roman"/>
+        </w:rPr>
+        <w:t xml:space="preserve"> greenspace exposure and mental health: A systematic review of observational studies. </w:t>
       </w:r>
       <w:r>
         <w:rPr>
@@ -10626,7 +11068,35 @@
         <w:rPr>
           <w:rFonts w:ascii="Times New Roman" w:hAnsi="Times New Roman" w:cs="Times New Roman"/>
         </w:rPr>
-        <w:t>. 2021;198:111233. doi:10.1016/j.envres.2021.111233</w:t>
+        <w:t xml:space="preserve">. </w:t>
+      </w:r>
+      <w:proofErr w:type="gramStart"/>
+      <w:r>
+        <w:rPr>
+          <w:rFonts w:ascii="Times New Roman" w:hAnsi="Times New Roman" w:cs="Times New Roman"/>
+        </w:rPr>
+        <w:t>2021;198:111233</w:t>
+      </w:r>
+      <w:proofErr w:type="gramEnd"/>
+      <w:r>
+        <w:rPr>
+          <w:rFonts w:ascii="Times New Roman" w:hAnsi="Times New Roman" w:cs="Times New Roman"/>
+        </w:rPr>
+        <w:t xml:space="preserve">. </w:t>
+      </w:r>
+      <w:proofErr w:type="gramStart"/>
+      <w:r>
+        <w:rPr>
+          <w:rFonts w:ascii="Times New Roman" w:hAnsi="Times New Roman" w:cs="Times New Roman"/>
+        </w:rPr>
+        <w:t>doi:10.1016/j.envres</w:t>
+      </w:r>
+      <w:proofErr w:type="gramEnd"/>
+      <w:r>
+        <w:rPr>
+          <w:rFonts w:ascii="Times New Roman" w:hAnsi="Times New Roman" w:cs="Times New Roman"/>
+        </w:rPr>
+        <w:t>.2021.111233</w:t>
       </w:r>
     </w:p>
     <w:p>
@@ -10668,7 +11138,35 @@
           <w:rFonts w:ascii="Times New Roman" w:hAnsi="Times New Roman" w:cs="Times New Roman"/>
         </w:rPr>
         <w:tab/>
-        <w:t xml:space="preserve">Barboza EP, Cirach M, Khomenko S, et al. Green space and mortality in European cities: a health impact assessment study. </w:t>
+        <w:t xml:space="preserve">Barboza EP, </w:t>
+      </w:r>
+      <w:proofErr w:type="spellStart"/>
+      <w:r>
+        <w:rPr>
+          <w:rFonts w:ascii="Times New Roman" w:hAnsi="Times New Roman" w:cs="Times New Roman"/>
+        </w:rPr>
+        <w:t>Cirach</w:t>
+      </w:r>
+      <w:proofErr w:type="spellEnd"/>
+      <w:r>
+        <w:rPr>
+          <w:rFonts w:ascii="Times New Roman" w:hAnsi="Times New Roman" w:cs="Times New Roman"/>
+        </w:rPr>
+        <w:t xml:space="preserve"> M, Khomenko S, et al. </w:t>
+      </w:r>
+      <w:proofErr w:type="gramStart"/>
+      <w:r>
+        <w:rPr>
+          <w:rFonts w:ascii="Times New Roman" w:hAnsi="Times New Roman" w:cs="Times New Roman"/>
+        </w:rPr>
+        <w:t>Green</w:t>
+      </w:r>
+      <w:proofErr w:type="gramEnd"/>
+      <w:r>
+        <w:rPr>
+          <w:rFonts w:ascii="Times New Roman" w:hAnsi="Times New Roman" w:cs="Times New Roman"/>
+        </w:rPr>
+        <w:t xml:space="preserve"> space and mortality in European cities: a health impact assessment study. </w:t>
       </w:r>
       <w:r>
         <w:rPr>
@@ -10682,7 +11180,21 @@
         <w:rPr>
           <w:rFonts w:ascii="Times New Roman" w:hAnsi="Times New Roman" w:cs="Times New Roman"/>
         </w:rPr>
-        <w:t>. 2021;5(10):e718-e730. doi:10.1016/S2542-5196(21)00229-1</w:t>
+        <w:t>. 2021;5(10</w:t>
+      </w:r>
+      <w:proofErr w:type="gramStart"/>
+      <w:r>
+        <w:rPr>
+          <w:rFonts w:ascii="Times New Roman" w:hAnsi="Times New Roman" w:cs="Times New Roman"/>
+        </w:rPr>
+        <w:t>):e</w:t>
+      </w:r>
+      <w:proofErr w:type="gramEnd"/>
+      <w:r>
+        <w:rPr>
+          <w:rFonts w:ascii="Times New Roman" w:hAnsi="Times New Roman" w:cs="Times New Roman"/>
+        </w:rPr>
+        <w:t>718-e730. doi:10.1016/S2542-5196(21)00229-1</w:t>
       </w:r>
     </w:p>
     <w:p>
@@ -10717,7 +11229,21 @@
         <w:rPr>
           <w:rFonts w:ascii="Times New Roman" w:hAnsi="Times New Roman" w:cs="Times New Roman"/>
         </w:rPr>
-        <w:t>. 2022;10:841936. doi:10.3389/fpubh.2022.841936</w:t>
+        <w:t xml:space="preserve">. </w:t>
+      </w:r>
+      <w:proofErr w:type="gramStart"/>
+      <w:r>
+        <w:rPr>
+          <w:rFonts w:ascii="Times New Roman" w:hAnsi="Times New Roman" w:cs="Times New Roman"/>
+        </w:rPr>
+        <w:t>2022;10:841936</w:t>
+      </w:r>
+      <w:proofErr w:type="gramEnd"/>
+      <w:r>
+        <w:rPr>
+          <w:rFonts w:ascii="Times New Roman" w:hAnsi="Times New Roman" w:cs="Times New Roman"/>
+        </w:rPr>
+        <w:t>. doi:10.3389/fpubh.2022.841936</w:t>
       </w:r>
     </w:p>
     <w:p>
@@ -10738,7 +11264,21 @@
           <w:rFonts w:ascii="Times New Roman" w:hAnsi="Times New Roman" w:cs="Times New Roman"/>
         </w:rPr>
         <w:tab/>
-        <w:t xml:space="preserve">Romanello M, Napoli C di, Green C, et al. The 2023 report of the Lancet Countdown on health and climate change: the imperative for a health-centred response in a world facing irreversible harms. </w:t>
+        <w:t>Romanello M, Napoli C di, Green C, et al. The 2023 report of the Lancet Countdown on health and climate change: the imperative for a health-</w:t>
+      </w:r>
+      <w:proofErr w:type="spellStart"/>
+      <w:r>
+        <w:rPr>
+          <w:rFonts w:ascii="Times New Roman" w:hAnsi="Times New Roman" w:cs="Times New Roman"/>
+        </w:rPr>
+        <w:t>centred</w:t>
+      </w:r>
+      <w:proofErr w:type="spellEnd"/>
+      <w:r>
+        <w:rPr>
+          <w:rFonts w:ascii="Times New Roman" w:hAnsi="Times New Roman" w:cs="Times New Roman"/>
+        </w:rPr>
+        <w:t xml:space="preserve"> response in a world facing irreversible harms. </w:t>
       </w:r>
       <w:r>
         <w:rPr>
@@ -10773,7 +11313,35 @@
           <w:rFonts w:ascii="Times New Roman" w:hAnsi="Times New Roman" w:cs="Times New Roman"/>
         </w:rPr>
         <w:tab/>
-        <w:t>Freire S, Schiavina M, Corbane C, et al. GHS-UCDB R2019A - GHS Urban Centre Database 2015, multitemporal and multidimensional attributes. Published online January 28, 2019. doi:10.2905/53473144-B88C-44BC-B4A3-4583ED1F547E</w:t>
+        <w:t xml:space="preserve">Freire S, </w:t>
+      </w:r>
+      <w:proofErr w:type="spellStart"/>
+      <w:r>
+        <w:rPr>
+          <w:rFonts w:ascii="Times New Roman" w:hAnsi="Times New Roman" w:cs="Times New Roman"/>
+        </w:rPr>
+        <w:t>Schiavina</w:t>
+      </w:r>
+      <w:proofErr w:type="spellEnd"/>
+      <w:r>
+        <w:rPr>
+          <w:rFonts w:ascii="Times New Roman" w:hAnsi="Times New Roman" w:cs="Times New Roman"/>
+        </w:rPr>
+        <w:t xml:space="preserve"> M, </w:t>
+      </w:r>
+      <w:proofErr w:type="spellStart"/>
+      <w:r>
+        <w:rPr>
+          <w:rFonts w:ascii="Times New Roman" w:hAnsi="Times New Roman" w:cs="Times New Roman"/>
+        </w:rPr>
+        <w:t>Corbane</w:t>
+      </w:r>
+      <w:proofErr w:type="spellEnd"/>
+      <w:r>
+        <w:rPr>
+          <w:rFonts w:ascii="Times New Roman" w:hAnsi="Times New Roman" w:cs="Times New Roman"/>
+        </w:rPr>
+        <w:t xml:space="preserve"> C, et al. GHS-UCDB R2019A - GHS Urban Centre Database 2015, multitemporal and multidimensional attributes. Published online January 28, 2019. doi:10.2905/53473144-B88C-44BC-B4A3-4583ED1F547E</w:t>
       </w:r>
     </w:p>
     <w:p>
@@ -10794,7 +11362,21 @@
           <w:rFonts w:ascii="Times New Roman" w:hAnsi="Times New Roman" w:cs="Times New Roman"/>
         </w:rPr>
         <w:tab/>
-        <w:t xml:space="preserve">Pekel JF, Cottam A, Gorelick N, Belward AS. High-resolution mapping of global surface water and its long-term changes. </w:t>
+        <w:t xml:space="preserve">Pekel JF, Cottam A, Gorelick N, </w:t>
+      </w:r>
+      <w:proofErr w:type="spellStart"/>
+      <w:r>
+        <w:rPr>
+          <w:rFonts w:ascii="Times New Roman" w:hAnsi="Times New Roman" w:cs="Times New Roman"/>
+        </w:rPr>
+        <w:t>Belward</w:t>
+      </w:r>
+      <w:proofErr w:type="spellEnd"/>
+      <w:r>
+        <w:rPr>
+          <w:rFonts w:ascii="Times New Roman" w:hAnsi="Times New Roman" w:cs="Times New Roman"/>
+        </w:rPr>
+        <w:t xml:space="preserve"> AS. High-resolution mapping of global surface water and its long-term changes. </w:t>
       </w:r>
       <w:r>
         <w:rPr>
@@ -10829,7 +11411,20 @@
           <w:rFonts w:ascii="Times New Roman" w:hAnsi="Times New Roman" w:cs="Times New Roman"/>
         </w:rPr>
         <w:tab/>
-        <w:t xml:space="preserve">Nieuwenhuijsen M, Gascon M, Martinez D, et al. Air Pollution, Noise, Blue Space, and Green Space and Premature Mortality in Barcelona: A Mega Cohort. </w:t>
+      </w:r>
+      <w:proofErr w:type="spellStart"/>
+      <w:r>
+        <w:rPr>
+          <w:rFonts w:ascii="Times New Roman" w:hAnsi="Times New Roman" w:cs="Times New Roman"/>
+        </w:rPr>
+        <w:t>Nieuwenhuijsen</w:t>
+      </w:r>
+      <w:proofErr w:type="spellEnd"/>
+      <w:r>
+        <w:rPr>
+          <w:rFonts w:ascii="Times New Roman" w:hAnsi="Times New Roman" w:cs="Times New Roman"/>
+        </w:rPr>
+        <w:t xml:space="preserve"> M, Gascon M, Martinez D, et al. Air Pollution, Noise, Blue Space, and Green Space and Premature Mortality in Barcelona: A Mega Cohort. </w:t>
       </w:r>
       <w:r>
         <w:rPr>
@@ -10878,7 +11473,21 @@
         <w:rPr>
           <w:rFonts w:ascii="Times New Roman" w:hAnsi="Times New Roman" w:cs="Times New Roman"/>
         </w:rPr>
-        <w:t>. 2017;1(7):e289-e297. doi:10.1016/S2542-5196(17)30118-3</w:t>
+        <w:t>. 2017;1(7</w:t>
+      </w:r>
+      <w:proofErr w:type="gramStart"/>
+      <w:r>
+        <w:rPr>
+          <w:rFonts w:ascii="Times New Roman" w:hAnsi="Times New Roman" w:cs="Times New Roman"/>
+        </w:rPr>
+        <w:t>):e</w:t>
+      </w:r>
+      <w:proofErr w:type="gramEnd"/>
+      <w:r>
+        <w:rPr>
+          <w:rFonts w:ascii="Times New Roman" w:hAnsi="Times New Roman" w:cs="Times New Roman"/>
+        </w:rPr>
+        <w:t>289-e297. doi:10.1016/S2542-5196(17)30118-3</w:t>
       </w:r>
     </w:p>
     <w:p>
@@ -10900,7 +11509,34 @@
           <w:rFonts w:ascii="Times New Roman" w:hAnsi="Times New Roman" w:cs="Times New Roman"/>
         </w:rPr>
         <w:tab/>
-        <w:t xml:space="preserve">Zijlema WL, Stasinska A, Blake D, et al. The longitudinal association between natural outdoor environments and mortality in 9218 older men from Perth, Western Australia. </w:t>
+      </w:r>
+      <w:proofErr w:type="spellStart"/>
+      <w:r>
+        <w:rPr>
+          <w:rFonts w:ascii="Times New Roman" w:hAnsi="Times New Roman" w:cs="Times New Roman"/>
+        </w:rPr>
+        <w:t>Zijlema</w:t>
+      </w:r>
+      <w:proofErr w:type="spellEnd"/>
+      <w:r>
+        <w:rPr>
+          <w:rFonts w:ascii="Times New Roman" w:hAnsi="Times New Roman" w:cs="Times New Roman"/>
+        </w:rPr>
+        <w:t xml:space="preserve"> WL, </w:t>
+      </w:r>
+      <w:proofErr w:type="spellStart"/>
+      <w:r>
+        <w:rPr>
+          <w:rFonts w:ascii="Times New Roman" w:hAnsi="Times New Roman" w:cs="Times New Roman"/>
+        </w:rPr>
+        <w:t>Stasinska</w:t>
+      </w:r>
+      <w:proofErr w:type="spellEnd"/>
+      <w:r>
+        <w:rPr>
+          <w:rFonts w:ascii="Times New Roman" w:hAnsi="Times New Roman" w:cs="Times New Roman"/>
+        </w:rPr>
+        <w:t xml:space="preserve"> A, Blake D, et al. The longitudinal association between natural outdoor environments and mortality in 9218 older men from Perth, Western Australia. </w:t>
       </w:r>
       <w:r>
         <w:rPr>
@@ -10914,7 +11550,35 @@
         <w:rPr>
           <w:rFonts w:ascii="Times New Roman" w:hAnsi="Times New Roman" w:cs="Times New Roman"/>
         </w:rPr>
-        <w:t>. 2019;125:430-436. doi:10.1016/j.envint.2019.01.075</w:t>
+        <w:t xml:space="preserve">. </w:t>
+      </w:r>
+      <w:proofErr w:type="gramStart"/>
+      <w:r>
+        <w:rPr>
+          <w:rFonts w:ascii="Times New Roman" w:hAnsi="Times New Roman" w:cs="Times New Roman"/>
+        </w:rPr>
+        <w:t>2019;125:430</w:t>
+      </w:r>
+      <w:proofErr w:type="gramEnd"/>
+      <w:r>
+        <w:rPr>
+          <w:rFonts w:ascii="Times New Roman" w:hAnsi="Times New Roman" w:cs="Times New Roman"/>
+        </w:rPr>
+        <w:t xml:space="preserve">-436. </w:t>
+      </w:r>
+      <w:proofErr w:type="gramStart"/>
+      <w:r>
+        <w:rPr>
+          <w:rFonts w:ascii="Times New Roman" w:hAnsi="Times New Roman" w:cs="Times New Roman"/>
+        </w:rPr>
+        <w:t>doi:10.1016/j.envint</w:t>
+      </w:r>
+      <w:proofErr w:type="gramEnd"/>
+      <w:r>
+        <w:rPr>
+          <w:rFonts w:ascii="Times New Roman" w:hAnsi="Times New Roman" w:cs="Times New Roman"/>
+        </w:rPr>
+        <w:t>.2019.01.075</w:t>
       </w:r>
     </w:p>
     <w:p>
@@ -10935,16 +11599,40 @@
           <w:rFonts w:ascii="Times New Roman" w:hAnsi="Times New Roman" w:cs="Times New Roman"/>
         </w:rPr>
         <w:tab/>
-        <w:t xml:space="preserve">James P, Hart JE, Banay RF, Laden F. Exposure to Greenness and Mortality in a Nationwide Prospective Cohort Study of Women. </w:t>
-      </w:r>
-      <w:r>
-        <w:rPr>
-          <w:rFonts w:ascii="Times New Roman" w:hAnsi="Times New Roman" w:cs="Times New Roman"/>
-          <w:i/>
-          <w:iCs/>
-        </w:rPr>
-        <w:t>Environ Health Perspect</w:t>
-      </w:r>
+        <w:t xml:space="preserve">James P, Hart JE, </w:t>
+      </w:r>
+      <w:proofErr w:type="spellStart"/>
+      <w:r>
+        <w:rPr>
+          <w:rFonts w:ascii="Times New Roman" w:hAnsi="Times New Roman" w:cs="Times New Roman"/>
+        </w:rPr>
+        <w:t>Banay</w:t>
+      </w:r>
+      <w:proofErr w:type="spellEnd"/>
+      <w:r>
+        <w:rPr>
+          <w:rFonts w:ascii="Times New Roman" w:hAnsi="Times New Roman" w:cs="Times New Roman"/>
+        </w:rPr>
+        <w:t xml:space="preserve"> RF, Laden F. Exposure to Greenness and Mortality in a Nationwide Prospective Cohort Study of Women. </w:t>
+      </w:r>
+      <w:r>
+        <w:rPr>
+          <w:rFonts w:ascii="Times New Roman" w:hAnsi="Times New Roman" w:cs="Times New Roman"/>
+          <w:i/>
+          <w:iCs/>
+        </w:rPr>
+        <w:t xml:space="preserve">Environ Health </w:t>
+      </w:r>
+      <w:proofErr w:type="spellStart"/>
+      <w:r>
+        <w:rPr>
+          <w:rFonts w:ascii="Times New Roman" w:hAnsi="Times New Roman" w:cs="Times New Roman"/>
+          <w:i/>
+          <w:iCs/>
+        </w:rPr>
+        <w:t>Perspect</w:t>
+      </w:r>
+      <w:proofErr w:type="spellEnd"/>
       <w:r>
         <w:rPr>
           <w:rFonts w:ascii="Times New Roman" w:hAnsi="Times New Roman" w:cs="Times New Roman"/>
@@ -10970,7 +11658,21 @@
           <w:rFonts w:ascii="Times New Roman" w:hAnsi="Times New Roman" w:cs="Times New Roman"/>
         </w:rPr>
         <w:tab/>
-        <w:t xml:space="preserve">Wilker EH, Wu CD, McNeely E, et al. Green space and mortality following ischemic stroke. </w:t>
+        <w:t xml:space="preserve">Wilker EH, Wu CD, McNeely E, et al. </w:t>
+      </w:r>
+      <w:proofErr w:type="gramStart"/>
+      <w:r>
+        <w:rPr>
+          <w:rFonts w:ascii="Times New Roman" w:hAnsi="Times New Roman" w:cs="Times New Roman"/>
+        </w:rPr>
+        <w:t>Green</w:t>
+      </w:r>
+      <w:proofErr w:type="gramEnd"/>
+      <w:r>
+        <w:rPr>
+          <w:rFonts w:ascii="Times New Roman" w:hAnsi="Times New Roman" w:cs="Times New Roman"/>
+        </w:rPr>
+        <w:t xml:space="preserve"> space and mortality following ischemic stroke. </w:t>
       </w:r>
       <w:r>
         <w:rPr>
@@ -10984,7 +11686,35 @@
         <w:rPr>
           <w:rFonts w:ascii="Times New Roman" w:hAnsi="Times New Roman" w:cs="Times New Roman"/>
         </w:rPr>
-        <w:t>. 2014;133:42-48. doi:10.1016/j.envres.2014.05.005</w:t>
+        <w:t xml:space="preserve">. </w:t>
+      </w:r>
+      <w:proofErr w:type="gramStart"/>
+      <w:r>
+        <w:rPr>
+          <w:rFonts w:ascii="Times New Roman" w:hAnsi="Times New Roman" w:cs="Times New Roman"/>
+        </w:rPr>
+        <w:t>2014;133:42</w:t>
+      </w:r>
+      <w:proofErr w:type="gramEnd"/>
+      <w:r>
+        <w:rPr>
+          <w:rFonts w:ascii="Times New Roman" w:hAnsi="Times New Roman" w:cs="Times New Roman"/>
+        </w:rPr>
+        <w:t xml:space="preserve">-48. </w:t>
+      </w:r>
+      <w:proofErr w:type="gramStart"/>
+      <w:r>
+        <w:rPr>
+          <w:rFonts w:ascii="Times New Roman" w:hAnsi="Times New Roman" w:cs="Times New Roman"/>
+        </w:rPr>
+        <w:t>doi:10.1016/j.envres</w:t>
+      </w:r>
+      <w:proofErr w:type="gramEnd"/>
+      <w:r>
+        <w:rPr>
+          <w:rFonts w:ascii="Times New Roman" w:hAnsi="Times New Roman" w:cs="Times New Roman"/>
+        </w:rPr>
+        <w:t>.2014.05.005</w:t>
       </w:r>
     </w:p>
     <w:p>
@@ -11019,7 +11749,35 @@
         <w:rPr>
           <w:rFonts w:ascii="Times New Roman" w:hAnsi="Times New Roman" w:cs="Times New Roman"/>
         </w:rPr>
-        <w:t>. 2012;115:51-58. doi:10.1016/j.envres.2012.03.003</w:t>
+        <w:t xml:space="preserve">. </w:t>
+      </w:r>
+      <w:proofErr w:type="gramStart"/>
+      <w:r>
+        <w:rPr>
+          <w:rFonts w:ascii="Times New Roman" w:hAnsi="Times New Roman" w:cs="Times New Roman"/>
+        </w:rPr>
+        <w:t>2012;115:51</w:t>
+      </w:r>
+      <w:proofErr w:type="gramEnd"/>
+      <w:r>
+        <w:rPr>
+          <w:rFonts w:ascii="Times New Roman" w:hAnsi="Times New Roman" w:cs="Times New Roman"/>
+        </w:rPr>
+        <w:t xml:space="preserve">-58. </w:t>
+      </w:r>
+      <w:proofErr w:type="gramStart"/>
+      <w:r>
+        <w:rPr>
+          <w:rFonts w:ascii="Times New Roman" w:hAnsi="Times New Roman" w:cs="Times New Roman"/>
+        </w:rPr>
+        <w:t>doi:10.1016/j.envres</w:t>
+      </w:r>
+      <w:proofErr w:type="gramEnd"/>
+      <w:r>
+        <w:rPr>
+          <w:rFonts w:ascii="Times New Roman" w:hAnsi="Times New Roman" w:cs="Times New Roman"/>
+        </w:rPr>
+        <w:t>.2012.03.003</w:t>
       </w:r>
     </w:p>
     <w:p>
@@ -11054,7 +11812,21 @@
         <w:rPr>
           <w:rFonts w:ascii="Times New Roman" w:hAnsi="Times New Roman" w:cs="Times New Roman"/>
         </w:rPr>
-        <w:t>. 2019;3(1):e17-e25. doi:10.1016/S2542-5196(18)30264-X</w:t>
+        <w:t>. 2019;3(1</w:t>
+      </w:r>
+      <w:proofErr w:type="gramStart"/>
+      <w:r>
+        <w:rPr>
+          <w:rFonts w:ascii="Times New Roman" w:hAnsi="Times New Roman" w:cs="Times New Roman"/>
+        </w:rPr>
+        <w:t>):e</w:t>
+      </w:r>
+      <w:proofErr w:type="gramEnd"/>
+      <w:r>
+        <w:rPr>
+          <w:rFonts w:ascii="Times New Roman" w:hAnsi="Times New Roman" w:cs="Times New Roman"/>
+        </w:rPr>
+        <w:t>17-e25. doi:10.1016/S2542-5196(18)30264-X</w:t>
       </w:r>
     </w:p>
     <w:p>
@@ -11075,16 +11847,53 @@
           <w:rFonts w:ascii="Times New Roman" w:hAnsi="Times New Roman" w:cs="Times New Roman"/>
         </w:rPr>
         <w:tab/>
-        <w:t xml:space="preserve">Orioli R, Antonucci C, Scortichini M, et al. Exposure to Residential Greenness as a Predictor of Cause-Specific Mortality and Stroke Incidence in the Rome Longitudinal Study. </w:t>
-      </w:r>
-      <w:r>
-        <w:rPr>
-          <w:rFonts w:ascii="Times New Roman" w:hAnsi="Times New Roman" w:cs="Times New Roman"/>
-          <w:i/>
-          <w:iCs/>
-        </w:rPr>
-        <w:t>Environ Health Perspect</w:t>
-      </w:r>
+      </w:r>
+      <w:proofErr w:type="spellStart"/>
+      <w:r>
+        <w:rPr>
+          <w:rFonts w:ascii="Times New Roman" w:hAnsi="Times New Roman" w:cs="Times New Roman"/>
+        </w:rPr>
+        <w:t>Orioli</w:t>
+      </w:r>
+      <w:proofErr w:type="spellEnd"/>
+      <w:r>
+        <w:rPr>
+          <w:rFonts w:ascii="Times New Roman" w:hAnsi="Times New Roman" w:cs="Times New Roman"/>
+        </w:rPr>
+        <w:t xml:space="preserve"> R, Antonucci C, </w:t>
+      </w:r>
+      <w:proofErr w:type="spellStart"/>
+      <w:r>
+        <w:rPr>
+          <w:rFonts w:ascii="Times New Roman" w:hAnsi="Times New Roman" w:cs="Times New Roman"/>
+        </w:rPr>
+        <w:t>Scortichini</w:t>
+      </w:r>
+      <w:proofErr w:type="spellEnd"/>
+      <w:r>
+        <w:rPr>
+          <w:rFonts w:ascii="Times New Roman" w:hAnsi="Times New Roman" w:cs="Times New Roman"/>
+        </w:rPr>
+        <w:t xml:space="preserve"> M, et al. Exposure to Residential Greenness as a Predictor of Cause-Specific Mortality and Stroke Incidence in the Rome Longitudinal Study. </w:t>
+      </w:r>
+      <w:r>
+        <w:rPr>
+          <w:rFonts w:ascii="Times New Roman" w:hAnsi="Times New Roman" w:cs="Times New Roman"/>
+          <w:i/>
+          <w:iCs/>
+        </w:rPr>
+        <w:t xml:space="preserve">Environ Health </w:t>
+      </w:r>
+      <w:proofErr w:type="spellStart"/>
+      <w:r>
+        <w:rPr>
+          <w:rFonts w:ascii="Times New Roman" w:hAnsi="Times New Roman" w:cs="Times New Roman"/>
+          <w:i/>
+          <w:iCs/>
+        </w:rPr>
+        <w:t>Perspect</w:t>
+      </w:r>
+      <w:proofErr w:type="spellEnd"/>
       <w:r>
         <w:rPr>
           <w:rFonts w:ascii="Times New Roman" w:hAnsi="Times New Roman" w:cs="Times New Roman"/>
@@ -11110,7 +11919,63 @@
           <w:rFonts w:ascii="Times New Roman" w:hAnsi="Times New Roman" w:cs="Times New Roman"/>
         </w:rPr>
         <w:tab/>
-        <w:t xml:space="preserve">Vienneau D, De Hoogh K, Faeh D, Kaufmann M, Wunderli JM, Röösli M. More than clean air and tranquillity: Residential green is independently associated with decreasing mortality. </w:t>
+        <w:t xml:space="preserve">Vienneau D, De Hoogh K, </w:t>
+      </w:r>
+      <w:proofErr w:type="spellStart"/>
+      <w:r>
+        <w:rPr>
+          <w:rFonts w:ascii="Times New Roman" w:hAnsi="Times New Roman" w:cs="Times New Roman"/>
+        </w:rPr>
+        <w:t>Faeh</w:t>
+      </w:r>
+      <w:proofErr w:type="spellEnd"/>
+      <w:r>
+        <w:rPr>
+          <w:rFonts w:ascii="Times New Roman" w:hAnsi="Times New Roman" w:cs="Times New Roman"/>
+        </w:rPr>
+        <w:t xml:space="preserve"> D, Kaufmann M, </w:t>
+      </w:r>
+      <w:proofErr w:type="spellStart"/>
+      <w:r>
+        <w:rPr>
+          <w:rFonts w:ascii="Times New Roman" w:hAnsi="Times New Roman" w:cs="Times New Roman"/>
+        </w:rPr>
+        <w:t>Wunderli</w:t>
+      </w:r>
+      <w:proofErr w:type="spellEnd"/>
+      <w:r>
+        <w:rPr>
+          <w:rFonts w:ascii="Times New Roman" w:hAnsi="Times New Roman" w:cs="Times New Roman"/>
+        </w:rPr>
+        <w:t xml:space="preserve"> JM, </w:t>
+      </w:r>
+      <w:proofErr w:type="spellStart"/>
+      <w:r>
+        <w:rPr>
+          <w:rFonts w:ascii="Times New Roman" w:hAnsi="Times New Roman" w:cs="Times New Roman"/>
+        </w:rPr>
+        <w:t>Röösli</w:t>
+      </w:r>
+      <w:proofErr w:type="spellEnd"/>
+      <w:r>
+        <w:rPr>
+          <w:rFonts w:ascii="Times New Roman" w:hAnsi="Times New Roman" w:cs="Times New Roman"/>
+        </w:rPr>
+        <w:t xml:space="preserve"> M. More than clean air and </w:t>
+      </w:r>
+      <w:proofErr w:type="spellStart"/>
+      <w:r>
+        <w:rPr>
+          <w:rFonts w:ascii="Times New Roman" w:hAnsi="Times New Roman" w:cs="Times New Roman"/>
+        </w:rPr>
+        <w:t>tranquillity</w:t>
+      </w:r>
+      <w:proofErr w:type="spellEnd"/>
+      <w:r>
+        <w:rPr>
+          <w:rFonts w:ascii="Times New Roman" w:hAnsi="Times New Roman" w:cs="Times New Roman"/>
+        </w:rPr>
+        <w:t xml:space="preserve">: Residential green is independently associated with decreasing mortality. </w:t>
       </w:r>
       <w:r>
         <w:rPr>
@@ -11124,7 +11989,35 @@
         <w:rPr>
           <w:rFonts w:ascii="Times New Roman" w:hAnsi="Times New Roman" w:cs="Times New Roman"/>
         </w:rPr>
-        <w:t>. 2017;108:176-184. doi:10.1016/j.envint.2017.08.012</w:t>
+        <w:t xml:space="preserve">. </w:t>
+      </w:r>
+      <w:proofErr w:type="gramStart"/>
+      <w:r>
+        <w:rPr>
+          <w:rFonts w:ascii="Times New Roman" w:hAnsi="Times New Roman" w:cs="Times New Roman"/>
+        </w:rPr>
+        <w:t>2017;108:176</w:t>
+      </w:r>
+      <w:proofErr w:type="gramEnd"/>
+      <w:r>
+        <w:rPr>
+          <w:rFonts w:ascii="Times New Roman" w:hAnsi="Times New Roman" w:cs="Times New Roman"/>
+        </w:rPr>
+        <w:t xml:space="preserve">-184. </w:t>
+      </w:r>
+      <w:proofErr w:type="gramStart"/>
+      <w:r>
+        <w:rPr>
+          <w:rFonts w:ascii="Times New Roman" w:hAnsi="Times New Roman" w:cs="Times New Roman"/>
+        </w:rPr>
+        <w:t>doi:10.1016/j.envint</w:t>
+      </w:r>
+      <w:proofErr w:type="gramEnd"/>
+      <w:r>
+        <w:rPr>
+          <w:rFonts w:ascii="Times New Roman" w:hAnsi="Times New Roman" w:cs="Times New Roman"/>
+        </w:rPr>
+        <w:t>.2017.08.012</w:t>
       </w:r>
     </w:p>
     <w:p>
@@ -11159,7 +12052,35 @@
         <w:rPr>
           <w:rFonts w:ascii="Times New Roman" w:hAnsi="Times New Roman" w:cs="Times New Roman"/>
         </w:rPr>
-        <w:t>. 2024;241:117610. doi:10.1016/j.envres.2023.117610</w:t>
+        <w:t xml:space="preserve">. </w:t>
+      </w:r>
+      <w:proofErr w:type="gramStart"/>
+      <w:r>
+        <w:rPr>
+          <w:rFonts w:ascii="Times New Roman" w:hAnsi="Times New Roman" w:cs="Times New Roman"/>
+        </w:rPr>
+        <w:t>2024;241:117610</w:t>
+      </w:r>
+      <w:proofErr w:type="gramEnd"/>
+      <w:r>
+        <w:rPr>
+          <w:rFonts w:ascii="Times New Roman" w:hAnsi="Times New Roman" w:cs="Times New Roman"/>
+        </w:rPr>
+        <w:t xml:space="preserve">. </w:t>
+      </w:r>
+      <w:proofErr w:type="gramStart"/>
+      <w:r>
+        <w:rPr>
+          <w:rFonts w:ascii="Times New Roman" w:hAnsi="Times New Roman" w:cs="Times New Roman"/>
+        </w:rPr>
+        <w:t>doi:10.1016/j.envres</w:t>
+      </w:r>
+      <w:proofErr w:type="gramEnd"/>
+      <w:r>
+        <w:rPr>
+          <w:rFonts w:ascii="Times New Roman" w:hAnsi="Times New Roman" w:cs="Times New Roman"/>
+        </w:rPr>
+        <w:t>.2023.117610</w:t>
       </w:r>
     </w:p>
     <w:p>
@@ -11180,7 +12101,21 @@
           <w:rFonts w:ascii="Times New Roman" w:hAnsi="Times New Roman" w:cs="Times New Roman"/>
         </w:rPr>
         <w:tab/>
-        <w:t xml:space="preserve">Garber MD, Guidi M, Bousselot J, Benmarhnia T, Dean D, Rojas-Rueda D. Impact of native-plants policy scenarios on premature mortality in Denver: A quantitative health impact assessment. </w:t>
+        <w:t xml:space="preserve">Garber MD, Guidi M, Bousselot J, </w:t>
+      </w:r>
+      <w:proofErr w:type="spellStart"/>
+      <w:r>
+        <w:rPr>
+          <w:rFonts w:ascii="Times New Roman" w:hAnsi="Times New Roman" w:cs="Times New Roman"/>
+        </w:rPr>
+        <w:t>Benmarhnia</w:t>
+      </w:r>
+      <w:proofErr w:type="spellEnd"/>
+      <w:r>
+        <w:rPr>
+          <w:rFonts w:ascii="Times New Roman" w:hAnsi="Times New Roman" w:cs="Times New Roman"/>
+        </w:rPr>
+        <w:t xml:space="preserve"> T, Dean D, Rojas-Rueda D. Impact of native-plants policy scenarios on premature mortality in Denver: A quantitative health impact assessment. </w:t>
       </w:r>
       <w:r>
         <w:rPr>
@@ -11194,7 +12129,35 @@
         <w:rPr>
           <w:rFonts w:ascii="Times New Roman" w:hAnsi="Times New Roman" w:cs="Times New Roman"/>
         </w:rPr>
-        <w:t>. 2023;178:108050. doi:10.1016/j.envint.2023.108050</w:t>
+        <w:t xml:space="preserve">. </w:t>
+      </w:r>
+      <w:proofErr w:type="gramStart"/>
+      <w:r>
+        <w:rPr>
+          <w:rFonts w:ascii="Times New Roman" w:hAnsi="Times New Roman" w:cs="Times New Roman"/>
+        </w:rPr>
+        <w:t>2023;178:108050</w:t>
+      </w:r>
+      <w:proofErr w:type="gramEnd"/>
+      <w:r>
+        <w:rPr>
+          <w:rFonts w:ascii="Times New Roman" w:hAnsi="Times New Roman" w:cs="Times New Roman"/>
+        </w:rPr>
+        <w:t xml:space="preserve">. </w:t>
+      </w:r>
+      <w:proofErr w:type="gramStart"/>
+      <w:r>
+        <w:rPr>
+          <w:rFonts w:ascii="Times New Roman" w:hAnsi="Times New Roman" w:cs="Times New Roman"/>
+        </w:rPr>
+        <w:t>doi:10.1016/j.envint</w:t>
+      </w:r>
+      <w:proofErr w:type="gramEnd"/>
+      <w:r>
+        <w:rPr>
+          <w:rFonts w:ascii="Times New Roman" w:hAnsi="Times New Roman" w:cs="Times New Roman"/>
+        </w:rPr>
+        <w:t>.2023.108050</w:t>
       </w:r>
     </w:p>
     <w:p>
@@ -11236,7 +12199,7 @@
           <w:rFonts w:ascii="Times New Roman" w:hAnsi="Times New Roman" w:cs="Times New Roman"/>
         </w:rPr>
         <w:tab/>
-        <w:t>WorldPop. Population Counts 2020 UN-Adjusted Constrained 1 Available from: www.worldpop.org/doi/10.5258/SOTON/WP00660.</w:t>
+        <w:t>Pesaresi M. GHS-BUILT-S R2023A - GHS built-up surface grid, derived from Sentinel2 composite and Landsat, multitemporal (1975-2030). Published online April 25, 2023. doi:10.2905/9F06F36F-4B11-47EC-ABB0-4F8B7B1D72EA</w:t>
       </w:r>
     </w:p>
     <w:p>
@@ -11257,7 +12220,35 @@
           <w:rFonts w:ascii="Times New Roman" w:hAnsi="Times New Roman" w:cs="Times New Roman"/>
         </w:rPr>
         <w:tab/>
-        <w:t xml:space="preserve">Lambert A, Vlaar J, Herrington S, Brussoni M. What Is the Relationship between the Neighbourhood Built Environment and Time Spent in Outdoor Play? A Systematic Review. </w:t>
+        <w:t xml:space="preserve">Lambert A, Vlaar J, Herrington S, </w:t>
+      </w:r>
+      <w:proofErr w:type="spellStart"/>
+      <w:r>
+        <w:rPr>
+          <w:rFonts w:ascii="Times New Roman" w:hAnsi="Times New Roman" w:cs="Times New Roman"/>
+        </w:rPr>
+        <w:t>Brussoni</w:t>
+      </w:r>
+      <w:proofErr w:type="spellEnd"/>
+      <w:r>
+        <w:rPr>
+          <w:rFonts w:ascii="Times New Roman" w:hAnsi="Times New Roman" w:cs="Times New Roman"/>
+        </w:rPr>
+        <w:t xml:space="preserve"> M. What Is the Relationship between the </w:t>
+      </w:r>
+      <w:proofErr w:type="spellStart"/>
+      <w:r>
+        <w:rPr>
+          <w:rFonts w:ascii="Times New Roman" w:hAnsi="Times New Roman" w:cs="Times New Roman"/>
+        </w:rPr>
+        <w:t>Neighbourhood</w:t>
+      </w:r>
+      <w:proofErr w:type="spellEnd"/>
+      <w:r>
+        <w:rPr>
+          <w:rFonts w:ascii="Times New Roman" w:hAnsi="Times New Roman" w:cs="Times New Roman"/>
+        </w:rPr>
+        <w:t xml:space="preserve"> Built Environment and Time Spent in Outdoor Play? A Systematic Review. </w:t>
       </w:r>
       <w:r>
         <w:rPr>
@@ -11307,7 +12298,35 @@
         <w:rPr>
           <w:rFonts w:ascii="Times New Roman" w:hAnsi="Times New Roman" w:cs="Times New Roman"/>
         </w:rPr>
-        <w:t>. 2024;286:117184. doi:10.1016/j.ecoenv.2024.117184</w:t>
+        <w:t xml:space="preserve">. </w:t>
+      </w:r>
+      <w:proofErr w:type="gramStart"/>
+      <w:r>
+        <w:rPr>
+          <w:rFonts w:ascii="Times New Roman" w:hAnsi="Times New Roman" w:cs="Times New Roman"/>
+        </w:rPr>
+        <w:t>2024;286:117184</w:t>
+      </w:r>
+      <w:proofErr w:type="gramEnd"/>
+      <w:r>
+        <w:rPr>
+          <w:rFonts w:ascii="Times New Roman" w:hAnsi="Times New Roman" w:cs="Times New Roman"/>
+        </w:rPr>
+        <w:t xml:space="preserve">. </w:t>
+      </w:r>
+      <w:proofErr w:type="gramStart"/>
+      <w:r>
+        <w:rPr>
+          <w:rFonts w:ascii="Times New Roman" w:hAnsi="Times New Roman" w:cs="Times New Roman"/>
+        </w:rPr>
+        <w:t>doi:10.1016/j.ecoenv</w:t>
+      </w:r>
+      <w:proofErr w:type="gramEnd"/>
+      <w:r>
+        <w:rPr>
+          <w:rFonts w:ascii="Times New Roman" w:hAnsi="Times New Roman" w:cs="Times New Roman"/>
+        </w:rPr>
+        <w:t>.2024.117184</w:t>
       </w:r>
     </w:p>
     <w:p>
@@ -11349,7 +12368,35 @@
           <w:rFonts w:ascii="Times New Roman" w:hAnsi="Times New Roman" w:cs="Times New Roman"/>
         </w:rPr>
         <w:tab/>
-        <w:t xml:space="preserve">Beck HE, Zimmermann NE, McVicar TR, Vergopolan N, Berg A, Wood EF. Present and future Köppen-Geiger climate classification maps at 1-km resolution. </w:t>
+        <w:t xml:space="preserve">Beck HE, Zimmermann NE, McVicar TR, </w:t>
+      </w:r>
+      <w:proofErr w:type="spellStart"/>
+      <w:r>
+        <w:rPr>
+          <w:rFonts w:ascii="Times New Roman" w:hAnsi="Times New Roman" w:cs="Times New Roman"/>
+        </w:rPr>
+        <w:t>Vergopolan</w:t>
+      </w:r>
+      <w:proofErr w:type="spellEnd"/>
+      <w:r>
+        <w:rPr>
+          <w:rFonts w:ascii="Times New Roman" w:hAnsi="Times New Roman" w:cs="Times New Roman"/>
+        </w:rPr>
+        <w:t xml:space="preserve"> N, Berg A, Wood EF. Present and future </w:t>
+      </w:r>
+      <w:proofErr w:type="spellStart"/>
+      <w:r>
+        <w:rPr>
+          <w:rFonts w:ascii="Times New Roman" w:hAnsi="Times New Roman" w:cs="Times New Roman"/>
+        </w:rPr>
+        <w:t>Köppen</w:t>
+      </w:r>
+      <w:proofErr w:type="spellEnd"/>
+      <w:r>
+        <w:rPr>
+          <w:rFonts w:ascii="Times New Roman" w:hAnsi="Times New Roman" w:cs="Times New Roman"/>
+        </w:rPr>
+        <w:t xml:space="preserve">-Geiger climate classification maps at 1-km resolution. </w:t>
       </w:r>
       <w:r>
         <w:rPr>
@@ -11363,7 +12410,21 @@
         <w:rPr>
           <w:rFonts w:ascii="Times New Roman" w:hAnsi="Times New Roman" w:cs="Times New Roman"/>
         </w:rPr>
-        <w:t>. 2018;5:180214. doi:10.1038/sdata.2018.214</w:t>
+        <w:t xml:space="preserve">. </w:t>
+      </w:r>
+      <w:proofErr w:type="gramStart"/>
+      <w:r>
+        <w:rPr>
+          <w:rFonts w:ascii="Times New Roman" w:hAnsi="Times New Roman" w:cs="Times New Roman"/>
+        </w:rPr>
+        <w:t>2018;5:180214</w:t>
+      </w:r>
+      <w:proofErr w:type="gramEnd"/>
+      <w:r>
+        <w:rPr>
+          <w:rFonts w:ascii="Times New Roman" w:hAnsi="Times New Roman" w:cs="Times New Roman"/>
+        </w:rPr>
+        <w:t>. doi:10.1038/sdata.2018.214</w:t>
       </w:r>
     </w:p>
     <w:p>

</xml_diff>